<commit_message>
lab 16 and 17
</commit_message>
<xml_diff>
--- a/Lab Answer Templates 2021/Lab 16 Answer Template.docx
+++ b/Lab Answer Templates 2021/Lab 16 Answer Template.docx
@@ -1,6 +1,6 @@
 
 <file path=word/document.xml><?xml version="1.0" encoding="utf-8"?>
-<w:document xmlns:wpc="http://schemas.microsoft.com/office/word/2010/wordprocessingCanvas" xmlns:cx="http://schemas.microsoft.com/office/drawing/2014/chartex" xmlns:cx1="http://schemas.microsoft.com/office/drawing/2015/9/8/chartex" xmlns:cx2="http://schemas.microsoft.com/office/drawing/2015/10/21/chartex" xmlns:cx3="http://schemas.microsoft.com/office/drawing/2016/5/9/chartex" xmlns:cx4="http://schemas.microsoft.com/office/drawing/2016/5/10/chartex" xmlns:cx5="http://schemas.microsoft.com/office/drawing/2016/5/11/chartex" xmlns:cx6="http://schemas.microsoft.com/office/drawing/2016/5/12/chartex" xmlns:cx7="http://schemas.microsoft.com/office/drawing/2016/5/13/chartex" xmlns:cx8="http://schemas.microsoft.com/office/drawing/2016/5/14/chartex" xmlns:mc="http://schemas.openxmlformats.org/markup-compatibility/2006" xmlns:aink="http://schemas.microsoft.com/office/drawing/2016/ink" xmlns:am3d="http://schemas.microsoft.com/office/drawing/2017/model3d" xmlns:o="urn:schemas-microsoft-com:office:office" xmlns:r="http://schemas.openxmlformats.org/officeDocument/2006/relationships" xmlns:m="http://schemas.openxmlformats.org/officeDocument/2006/math" xmlns:v="urn:schemas-microsoft-com:vml" xmlns:wp14="http://schemas.microsoft.com/office/word/2010/wordprocessingDrawing" xmlns:wp="http://schemas.openxmlformats.org/drawingml/2006/wordprocessingDrawing" xmlns:w10="urn:schemas-microsoft-com:office:word" xmlns:w="http://schemas.openxmlformats.org/wordprocessingml/2006/main" xmlns:w14="http://schemas.microsoft.com/office/word/2010/wordml" xmlns:w15="http://schemas.microsoft.com/office/word/2012/wordml" xmlns:w16cid="http://schemas.microsoft.com/office/word/2016/wordml/cid" xmlns:w16se="http://schemas.microsoft.com/office/word/2015/wordml/symex" xmlns:wpg="http://schemas.microsoft.com/office/word/2010/wordprocessingGroup" xmlns:wpi="http://schemas.microsoft.com/office/word/2010/wordprocessingInk" xmlns:wne="http://schemas.microsoft.com/office/word/2006/wordml" xmlns:wps="http://schemas.microsoft.com/office/word/2010/wordprocessingShape" mc:Ignorable="w14 w15 w16se w16cid wp14">
+<w:document xmlns:wpc="http://schemas.microsoft.com/office/word/2010/wordprocessingCanvas" xmlns:mc="http://schemas.openxmlformats.org/markup-compatibility/2006" xmlns:o="urn:schemas-microsoft-com:office:office" xmlns:r="http://schemas.openxmlformats.org/officeDocument/2006/relationships" xmlns:m="http://schemas.openxmlformats.org/officeDocument/2006/math" xmlns:v="urn:schemas-microsoft-com:vml" xmlns:wp14="http://schemas.microsoft.com/office/word/2010/wordprocessingDrawing" xmlns:wp="http://schemas.openxmlformats.org/drawingml/2006/wordprocessingDrawing" xmlns:w10="urn:schemas-microsoft-com:office:word" xmlns:w="http://schemas.openxmlformats.org/wordprocessingml/2006/main" xmlns:w14="http://schemas.microsoft.com/office/word/2010/wordml" xmlns:w15="http://schemas.microsoft.com/office/word/2012/wordml" xmlns:wpg="http://schemas.microsoft.com/office/word/2010/wordprocessingGroup" xmlns:wpi="http://schemas.microsoft.com/office/word/2010/wordprocessingInk" xmlns:wne="http://schemas.microsoft.com/office/word/2006/wordml" xmlns:wps="http://schemas.microsoft.com/office/word/2010/wordprocessingShape" mc:Ignorable="w14 w15 wp14">
   <w:body>
     <w:p>
       <w:pPr>
@@ -19,12 +19,7 @@
         <w:t>6</w:t>
       </w:r>
       <w:r>
-        <w:t>:  Packe</w:t>
-      </w:r>
-      <w:bookmarkStart w:id="0" w:name="_GoBack"/>
-      <w:bookmarkEnd w:id="0"/>
-      <w:r>
-        <w:t xml:space="preserve">t Tracer </w:t>
+        <w:t xml:space="preserve">:  Packet Tracer </w:t>
       </w:r>
     </w:p>
     <w:p>
@@ -2927,6 +2922,15 @@
               </w:rPr>
               <w:t> </w:t>
             </w:r>
+            <w:r>
+              <w:rPr>
+                <w:rFonts w:ascii="Arial" w:eastAsia="Times New Roman" w:hAnsi="Arial" w:cs="Arial"/>
+                <w:color w:val="FF0000"/>
+                <w:sz w:val="20"/>
+                <w:szCs w:val="20"/>
+              </w:rPr>
+              <w:t>10.10.1.100</w:t>
+            </w:r>
           </w:p>
         </w:tc>
         <w:tc>
@@ -2964,7 +2968,7 @@
                 <w:sz w:val="20"/>
                 <w:szCs w:val="20"/>
               </w:rPr>
-              <w:t> </w:t>
+              <w:t>255.255.255.224</w:t>
             </w:r>
           </w:p>
         </w:tc>
@@ -3003,7 +3007,7 @@
                 <w:sz w:val="20"/>
                 <w:szCs w:val="20"/>
               </w:rPr>
-              <w:t> </w:t>
+              <w:t>10.10.1.97</w:t>
             </w:r>
           </w:p>
         </w:tc>
@@ -3097,7 +3101,7 @@
                 <w:sz w:val="20"/>
                 <w:szCs w:val="20"/>
               </w:rPr>
-              <w:t> </w:t>
+              <w:t>2001:DB8:1:1::A</w:t>
             </w:r>
           </w:p>
         </w:tc>
@@ -3136,7 +3140,7 @@
                 <w:sz w:val="20"/>
                 <w:szCs w:val="20"/>
               </w:rPr>
-              <w:t> </w:t>
+              <w:t>FE80::1</w:t>
             </w:r>
           </w:p>
         </w:tc>
@@ -3259,7 +3263,7 @@
                 <w:sz w:val="20"/>
                 <w:szCs w:val="20"/>
               </w:rPr>
-              <w:t> </w:t>
+              <w:t>10.10.1.20</w:t>
             </w:r>
           </w:p>
         </w:tc>
@@ -3298,7 +3302,7 @@
                 <w:sz w:val="20"/>
                 <w:szCs w:val="20"/>
               </w:rPr>
-              <w:t> </w:t>
+              <w:t>255.255.255.240</w:t>
             </w:r>
           </w:p>
         </w:tc>
@@ -3337,7 +3341,7 @@
                 <w:sz w:val="20"/>
                 <w:szCs w:val="20"/>
               </w:rPr>
-              <w:t> </w:t>
+              <w:t>10.10.1.17</w:t>
             </w:r>
           </w:p>
         </w:tc>
@@ -3431,7 +3435,7 @@
                 <w:sz w:val="20"/>
                 <w:szCs w:val="20"/>
               </w:rPr>
-              <w:t> </w:t>
+              <w:t>2001:DB8:1:4::A</w:t>
             </w:r>
           </w:p>
         </w:tc>
@@ -3470,7 +3474,7 @@
                 <w:sz w:val="20"/>
                 <w:szCs w:val="20"/>
               </w:rPr>
-              <w:t> </w:t>
+              <w:t>FE80::3</w:t>
             </w:r>
           </w:p>
         </w:tc>
@@ -3580,7 +3584,7 @@
         <w:spacing w:before="120" w:after="120" w:line="240" w:lineRule="auto"/>
         <w:rPr>
           <w:rFonts w:ascii="Arial" w:eastAsia="Times New Roman" w:hAnsi="Arial" w:cs="Arial"/>
-          <w:color w:val="000000"/>
+          <w:color w:val="FF0000"/>
           <w:sz w:val="20"/>
           <w:szCs w:val="20"/>
         </w:rPr>
@@ -3593,6 +3597,24 @@
           <w:szCs w:val="20"/>
         </w:rPr>
         <w:t>a.</w:t>
+      </w:r>
+      <w:r>
+        <w:rPr>
+          <w:rFonts w:ascii="Arial" w:eastAsia="Times New Roman" w:hAnsi="Arial" w:cs="Arial"/>
+          <w:color w:val="000000"/>
+          <w:sz w:val="20"/>
+          <w:szCs w:val="20"/>
+        </w:rPr>
+        <w:t xml:space="preserve"> </w:t>
+      </w:r>
+      <w:r>
+        <w:rPr>
+          <w:rFonts w:ascii="Arial" w:eastAsia="Times New Roman" w:hAnsi="Arial" w:cs="Arial"/>
+          <w:color w:val="FF0000"/>
+          <w:sz w:val="20"/>
+          <w:szCs w:val="20"/>
+        </w:rPr>
+        <w:t>Yes</w:t>
       </w:r>
     </w:p>
     <w:p>
@@ -3626,6 +3648,24 @@
           <w:szCs w:val="20"/>
         </w:rPr>
         <w:t>b.</w:t>
+      </w:r>
+      <w:r>
+        <w:rPr>
+          <w:rFonts w:ascii="Arial" w:eastAsia="Times New Roman" w:hAnsi="Arial" w:cs="Arial"/>
+          <w:color w:val="000000"/>
+          <w:sz w:val="20"/>
+          <w:szCs w:val="20"/>
+        </w:rPr>
+        <w:t xml:space="preserve"> </w:t>
+      </w:r>
+      <w:r>
+        <w:rPr>
+          <w:rFonts w:ascii="Arial" w:eastAsia="Times New Roman" w:hAnsi="Arial" w:cs="Arial"/>
+          <w:color w:val="FF0000"/>
+          <w:sz w:val="20"/>
+          <w:szCs w:val="20"/>
+        </w:rPr>
+        <w:t>Yes</w:t>
       </w:r>
     </w:p>
     <w:p>
@@ -3700,6 +3740,24 @@
         </w:rPr>
         <w:t>a.</w:t>
       </w:r>
+      <w:r>
+        <w:rPr>
+          <w:rFonts w:ascii="Arial" w:eastAsia="Times New Roman" w:hAnsi="Arial" w:cs="Arial"/>
+          <w:color w:val="000000"/>
+          <w:sz w:val="20"/>
+          <w:szCs w:val="20"/>
+        </w:rPr>
+        <w:t xml:space="preserve"> </w:t>
+      </w:r>
+      <w:r>
+        <w:rPr>
+          <w:rFonts w:ascii="Arial" w:eastAsia="Times New Roman" w:hAnsi="Arial" w:cs="Arial"/>
+          <w:color w:val="FF0000"/>
+          <w:sz w:val="20"/>
+          <w:szCs w:val="20"/>
+        </w:rPr>
+        <w:t>Yes</w:t>
+      </w:r>
     </w:p>
     <w:p>
       <w:pPr>
@@ -3732,6 +3790,24 @@
           <w:szCs w:val="20"/>
         </w:rPr>
         <w:t>b.</w:t>
+      </w:r>
+      <w:r>
+        <w:rPr>
+          <w:rFonts w:ascii="Arial" w:eastAsia="Times New Roman" w:hAnsi="Arial" w:cs="Arial"/>
+          <w:color w:val="000000"/>
+          <w:sz w:val="20"/>
+          <w:szCs w:val="20"/>
+        </w:rPr>
+        <w:t xml:space="preserve"> </w:t>
+      </w:r>
+      <w:r>
+        <w:rPr>
+          <w:rFonts w:ascii="Arial" w:eastAsia="Times New Roman" w:hAnsi="Arial" w:cs="Arial"/>
+          <w:color w:val="FF0000"/>
+          <w:sz w:val="20"/>
+          <w:szCs w:val="20"/>
+        </w:rPr>
+        <w:t>Yes</w:t>
       </w:r>
     </w:p>
     <w:p>
@@ -3903,10 +3979,20 @@
         <w:ind w:left="720"/>
         <w:rPr>
           <w:rFonts w:ascii="Arial" w:eastAsia="Times New Roman" w:hAnsi="Arial" w:cs="Arial"/>
-          <w:color w:val="000000"/>
+          <w:color w:val="FF0000"/>
+          <w:sz w:val="20"/>
           <w:szCs w:val="24"/>
         </w:rPr>
       </w:pPr>
+      <w:r>
+        <w:rPr>
+          <w:rFonts w:ascii="Arial" w:eastAsia="Times New Roman" w:hAnsi="Arial" w:cs="Arial"/>
+          <w:color w:val="FF0000"/>
+          <w:sz w:val="20"/>
+          <w:szCs w:val="24"/>
+        </w:rPr>
+        <w:t xml:space="preserve">10.10.1.97, </w:t>
+      </w:r>
     </w:p>
     <w:p>
       <w:pPr>
@@ -3914,10 +4000,20 @@
         <w:ind w:left="720"/>
         <w:rPr>
           <w:rFonts w:ascii="Arial" w:eastAsia="Times New Roman" w:hAnsi="Arial" w:cs="Arial"/>
-          <w:color w:val="000000"/>
+          <w:color w:val="FF0000"/>
+          <w:sz w:val="20"/>
           <w:szCs w:val="24"/>
         </w:rPr>
       </w:pPr>
+      <w:r>
+        <w:rPr>
+          <w:rFonts w:ascii="Arial" w:eastAsia="Times New Roman" w:hAnsi="Arial" w:cs="Arial"/>
+          <w:color w:val="FF0000"/>
+          <w:sz w:val="20"/>
+          <w:szCs w:val="24"/>
+        </w:rPr>
+        <w:t xml:space="preserve">10.10.1.5, </w:t>
+      </w:r>
     </w:p>
     <w:p>
       <w:pPr>
@@ -3925,14 +4021,63 @@
         <w:ind w:left="720"/>
         <w:rPr>
           <w:rFonts w:ascii="Arial" w:eastAsia="Times New Roman" w:hAnsi="Arial" w:cs="Arial"/>
-          <w:color w:val="000000"/>
+          <w:color w:val="FF0000"/>
+          <w:sz w:val="20"/>
           <w:szCs w:val="24"/>
         </w:rPr>
       </w:pPr>
+      <w:r>
+        <w:rPr>
+          <w:rFonts w:ascii="Arial" w:eastAsia="Times New Roman" w:hAnsi="Arial" w:cs="Arial"/>
+          <w:color w:val="FF0000"/>
+          <w:sz w:val="20"/>
+          <w:szCs w:val="24"/>
+        </w:rPr>
+        <w:t>10.</w:t>
+      </w:r>
+      <w:r>
+        <w:rPr>
+          <w:rFonts w:ascii="Arial" w:eastAsia="Times New Roman" w:hAnsi="Arial" w:cs="Arial"/>
+          <w:color w:val="FF0000"/>
+          <w:sz w:val="20"/>
+          <w:szCs w:val="24"/>
+        </w:rPr>
+        <w:t>10.1.10</w:t>
+      </w:r>
+      <w:r>
+        <w:rPr>
+          <w:rFonts w:ascii="Arial" w:eastAsia="Times New Roman" w:hAnsi="Arial" w:cs="Arial"/>
+          <w:color w:val="FF0000"/>
+          <w:sz w:val="20"/>
+          <w:szCs w:val="24"/>
+        </w:rPr>
+        <w:t xml:space="preserve">, </w:t>
+      </w:r>
     </w:p>
     <w:p>
       <w:pPr>
         <w:spacing w:before="120" w:after="60" w:line="240" w:lineRule="auto"/>
+        <w:ind w:left="720"/>
+        <w:rPr>
+          <w:rFonts w:ascii="Arial" w:eastAsia="Times New Roman" w:hAnsi="Arial" w:cs="Arial"/>
+          <w:color w:val="FF0000"/>
+          <w:sz w:val="20"/>
+          <w:szCs w:val="24"/>
+        </w:rPr>
+      </w:pPr>
+      <w:r>
+        <w:rPr>
+          <w:rFonts w:ascii="Arial" w:eastAsia="Times New Roman" w:hAnsi="Arial" w:cs="Arial"/>
+          <w:color w:val="FF0000"/>
+          <w:sz w:val="20"/>
+          <w:szCs w:val="24"/>
+        </w:rPr>
+        <w:t>10.10.1.20</w:t>
+      </w:r>
+    </w:p>
+    <w:p>
+      <w:pPr>
+        <w:spacing w:before="120" w:after="60" w:line="240" w:lineRule="auto"/>
         <w:ind w:firstLine="720"/>
         <w:rPr>
           <w:rFonts w:ascii="Arial" w:eastAsia="Times New Roman" w:hAnsi="Arial" w:cs="Arial"/>
@@ -3991,11 +4136,20 @@
         <w:ind w:left="720"/>
         <w:rPr>
           <w:rFonts w:ascii="Arial" w:eastAsia="Times New Roman" w:hAnsi="Arial" w:cs="Arial"/>
-          <w:color w:val="000000"/>
-          <w:sz w:val="20"/>
-          <w:szCs w:val="20"/>
-        </w:rPr>
-      </w:pPr>
+          <w:color w:val="FF0000"/>
+          <w:sz w:val="20"/>
+          <w:szCs w:val="20"/>
+        </w:rPr>
+      </w:pPr>
+      <w:r>
+        <w:rPr>
+          <w:rFonts w:ascii="Arial" w:eastAsia="Times New Roman" w:hAnsi="Arial" w:cs="Arial"/>
+          <w:color w:val="FF0000"/>
+          <w:sz w:val="20"/>
+          <w:szCs w:val="20"/>
+        </w:rPr>
+        <w:t xml:space="preserve">R1, </w:t>
+      </w:r>
     </w:p>
     <w:p>
       <w:pPr>
@@ -4003,11 +4157,20 @@
         <w:ind w:left="720"/>
         <w:rPr>
           <w:rFonts w:ascii="Arial" w:eastAsia="Times New Roman" w:hAnsi="Arial" w:cs="Arial"/>
-          <w:color w:val="000000"/>
-          <w:sz w:val="20"/>
-          <w:szCs w:val="20"/>
-        </w:rPr>
-      </w:pPr>
+          <w:color w:val="FF0000"/>
+          <w:sz w:val="20"/>
+          <w:szCs w:val="20"/>
+        </w:rPr>
+      </w:pPr>
+      <w:r>
+        <w:rPr>
+          <w:rFonts w:ascii="Arial" w:eastAsia="Times New Roman" w:hAnsi="Arial" w:cs="Arial"/>
+          <w:color w:val="FF0000"/>
+          <w:sz w:val="20"/>
+          <w:szCs w:val="20"/>
+        </w:rPr>
+        <w:t xml:space="preserve">R2, </w:t>
+      </w:r>
     </w:p>
     <w:p>
       <w:pPr>
@@ -4015,86 +4178,217 @@
         <w:ind w:left="720"/>
         <w:rPr>
           <w:rFonts w:ascii="Arial" w:eastAsia="Times New Roman" w:hAnsi="Arial" w:cs="Arial"/>
-          <w:color w:val="000000"/>
-          <w:sz w:val="20"/>
-          <w:szCs w:val="20"/>
-        </w:rPr>
-      </w:pPr>
+          <w:color w:val="FF0000"/>
+          <w:sz w:val="20"/>
+          <w:szCs w:val="20"/>
+        </w:rPr>
+      </w:pPr>
+      <w:r>
+        <w:rPr>
+          <w:rFonts w:ascii="Arial" w:eastAsia="Times New Roman" w:hAnsi="Arial" w:cs="Arial"/>
+          <w:color w:val="FF0000"/>
+          <w:sz w:val="20"/>
+          <w:szCs w:val="20"/>
+        </w:rPr>
+        <w:t>R3</w:t>
+      </w:r>
+      <w:bookmarkStart w:id="0" w:name="_GoBack"/>
+      <w:bookmarkEnd w:id="0"/>
     </w:p>
     <w:p>
       <w:pPr>
+        <w:spacing w:before="120" w:after="120" w:line="240" w:lineRule="auto"/>
+        <w:rPr>
+          <w:rFonts w:ascii="Arial" w:eastAsia="Times New Roman" w:hAnsi="Arial" w:cs="Arial"/>
+          <w:color w:val="000000"/>
+          <w:sz w:val="20"/>
+          <w:szCs w:val="20"/>
+        </w:rPr>
+      </w:pPr>
+      <w:r>
+        <w:rPr>
+          <w:rFonts w:ascii="Arial" w:eastAsia="Times New Roman" w:hAnsi="Arial" w:cs="Arial"/>
+          <w:color w:val="000000"/>
+          <w:sz w:val="20"/>
+          <w:szCs w:val="20"/>
+        </w:rPr>
+        <w:t>b.</w:t>
+      </w:r>
+      <w:r>
+        <w:rPr>
+          <w:rFonts w:ascii="Times New Roman" w:eastAsia="Times New Roman" w:hAnsi="Times New Roman" w:cs="Times New Roman"/>
+          <w:color w:val="000000"/>
+          <w:sz w:val="14"/>
+          <w:szCs w:val="14"/>
+        </w:rPr>
+        <w:t>   </w:t>
+      </w:r>
+      <w:r>
+        <w:rPr>
+          <w:rFonts w:ascii="Times New Roman" w:eastAsia="Times New Roman" w:hAnsi="Times New Roman" w:cs="Times New Roman"/>
+          <w:color w:val="000000"/>
+          <w:sz w:val="14"/>
+          <w:szCs w:val="14"/>
+        </w:rPr>
+        <w:t xml:space="preserve">        </w:t>
+      </w:r>
+      <w:r>
+        <w:rPr>
+          <w:rFonts w:ascii="Times New Roman" w:eastAsia="Times New Roman" w:hAnsi="Times New Roman" w:cs="Times New Roman"/>
+          <w:color w:val="000000"/>
+          <w:sz w:val="14"/>
+          <w:szCs w:val="14"/>
+        </w:rPr>
+        <w:t> </w:t>
+      </w:r>
+      <w:r>
+        <w:rPr>
+          <w:rFonts w:ascii="Arial" w:eastAsia="Times New Roman" w:hAnsi="Arial" w:cs="Arial"/>
+          <w:color w:val="000000"/>
+          <w:szCs w:val="24"/>
+        </w:rPr>
+        <w:t>(1)</w:t>
+      </w:r>
+      <w:r>
+        <w:rPr>
+          <w:rFonts w:ascii="Arial" w:eastAsia="Times New Roman" w:hAnsi="Arial" w:cs="Arial"/>
+          <w:color w:val="000000"/>
+          <w:szCs w:val="24"/>
+        </w:rPr>
+        <w:t xml:space="preserve">  </w:t>
+      </w:r>
+      <w:r>
+        <w:rPr>
+          <w:rFonts w:ascii="Times New Roman" w:eastAsia="Times New Roman" w:hAnsi="Times New Roman" w:cs="Times New Roman"/>
+          <w:color w:val="000000"/>
+          <w:sz w:val="12"/>
+          <w:szCs w:val="14"/>
+        </w:rPr>
+        <w:t xml:space="preserve"> </w:t>
+      </w:r>
+      <w:proofErr w:type="gramStart"/>
+      <w:r>
+        <w:rPr>
+          <w:rFonts w:ascii="Arial" w:eastAsia="Times New Roman" w:hAnsi="Arial" w:cs="Arial"/>
+          <w:color w:val="000000"/>
+          <w:sz w:val="20"/>
+          <w:szCs w:val="20"/>
+        </w:rPr>
+        <w:t>What</w:t>
+      </w:r>
+      <w:proofErr w:type="gramEnd"/>
+      <w:r>
+        <w:rPr>
+          <w:rFonts w:ascii="Arial" w:eastAsia="Times New Roman" w:hAnsi="Arial" w:cs="Arial"/>
+          <w:color w:val="000000"/>
+          <w:sz w:val="20"/>
+          <w:szCs w:val="20"/>
+        </w:rPr>
+        <w:t xml:space="preserve"> addresses were encountered along the path?</w:t>
+      </w:r>
+    </w:p>
+    <w:p>
+      <w:pPr>
         <w:spacing w:before="120" w:after="60" w:line="240" w:lineRule="auto"/>
         <w:ind w:left="720"/>
         <w:rPr>
           <w:rFonts w:ascii="Arial" w:eastAsia="Times New Roman" w:hAnsi="Arial" w:cs="Arial"/>
-          <w:color w:val="000000"/>
-          <w:sz w:val="20"/>
-          <w:szCs w:val="20"/>
-        </w:rPr>
-      </w:pPr>
+          <w:color w:val="FF0000"/>
+          <w:sz w:val="20"/>
+          <w:szCs w:val="20"/>
+        </w:rPr>
+      </w:pPr>
+      <w:r>
+        <w:rPr>
+          <w:rFonts w:ascii="Arial" w:eastAsia="Times New Roman" w:hAnsi="Arial" w:cs="Arial"/>
+          <w:color w:val="FF0000"/>
+          <w:sz w:val="20"/>
+          <w:szCs w:val="20"/>
+        </w:rPr>
+        <w:t xml:space="preserve">10.10.1.17, </w:t>
+      </w:r>
     </w:p>
     <w:p>
       <w:pPr>
-        <w:spacing w:before="120" w:after="120" w:line="240" w:lineRule="auto"/>
-        <w:rPr>
-          <w:rFonts w:ascii="Arial" w:eastAsia="Times New Roman" w:hAnsi="Arial" w:cs="Arial"/>
-          <w:color w:val="000000"/>
-          <w:sz w:val="20"/>
-          <w:szCs w:val="20"/>
-        </w:rPr>
-      </w:pPr>
-      <w:r>
-        <w:rPr>
-          <w:rFonts w:ascii="Arial" w:eastAsia="Times New Roman" w:hAnsi="Arial" w:cs="Arial"/>
-          <w:color w:val="000000"/>
-          <w:sz w:val="20"/>
-          <w:szCs w:val="20"/>
-        </w:rPr>
-        <w:t xml:space="preserve"> </w:t>
-      </w:r>
-      <w:r>
-        <w:rPr>
-          <w:rFonts w:ascii="Arial" w:eastAsia="Times New Roman" w:hAnsi="Arial" w:cs="Arial"/>
-          <w:color w:val="000000"/>
-          <w:sz w:val="20"/>
-          <w:szCs w:val="20"/>
-        </w:rPr>
-        <w:t>b.</w:t>
-      </w:r>
-      <w:r>
-        <w:rPr>
-          <w:rFonts w:ascii="Times New Roman" w:eastAsia="Times New Roman" w:hAnsi="Times New Roman" w:cs="Times New Roman"/>
-          <w:color w:val="000000"/>
-          <w:sz w:val="14"/>
-          <w:szCs w:val="14"/>
-        </w:rPr>
-        <w:t>   </w:t>
-      </w:r>
-      <w:r>
-        <w:rPr>
-          <w:rFonts w:ascii="Times New Roman" w:eastAsia="Times New Roman" w:hAnsi="Times New Roman" w:cs="Times New Roman"/>
-          <w:color w:val="000000"/>
-          <w:sz w:val="14"/>
-          <w:szCs w:val="14"/>
-        </w:rPr>
-        <w:t xml:space="preserve">        </w:t>
-      </w:r>
-      <w:r>
-        <w:rPr>
-          <w:rFonts w:ascii="Times New Roman" w:eastAsia="Times New Roman" w:hAnsi="Times New Roman" w:cs="Times New Roman"/>
-          <w:color w:val="000000"/>
-          <w:sz w:val="14"/>
-          <w:szCs w:val="14"/>
-        </w:rPr>
-        <w:t> </w:t>
-      </w:r>
+        <w:spacing w:before="120" w:after="60" w:line="240" w:lineRule="auto"/>
+        <w:ind w:left="720"/>
+        <w:rPr>
+          <w:rFonts w:ascii="Arial" w:eastAsia="Times New Roman" w:hAnsi="Arial" w:cs="Arial"/>
+          <w:color w:val="FF0000"/>
+          <w:sz w:val="20"/>
+          <w:szCs w:val="20"/>
+        </w:rPr>
+      </w:pPr>
+      <w:r>
+        <w:rPr>
+          <w:rFonts w:ascii="Arial" w:eastAsia="Times New Roman" w:hAnsi="Arial" w:cs="Arial"/>
+          <w:color w:val="FF0000"/>
+          <w:sz w:val="20"/>
+          <w:szCs w:val="20"/>
+        </w:rPr>
+        <w:t xml:space="preserve">10.10.1.9, </w:t>
+      </w:r>
+    </w:p>
+    <w:p>
+      <w:pPr>
+        <w:spacing w:before="120" w:after="60" w:line="240" w:lineRule="auto"/>
+        <w:ind w:left="720"/>
+        <w:rPr>
+          <w:rFonts w:ascii="Arial" w:eastAsia="Times New Roman" w:hAnsi="Arial" w:cs="Arial"/>
+          <w:color w:val="FF0000"/>
+          <w:sz w:val="20"/>
+          <w:szCs w:val="20"/>
+        </w:rPr>
+      </w:pPr>
+      <w:r>
+        <w:rPr>
+          <w:rFonts w:ascii="Arial" w:eastAsia="Times New Roman" w:hAnsi="Arial" w:cs="Arial"/>
+          <w:color w:val="FF0000"/>
+          <w:sz w:val="20"/>
+          <w:szCs w:val="20"/>
+        </w:rPr>
+        <w:t xml:space="preserve">10.10.1.6, </w:t>
+      </w:r>
+    </w:p>
+    <w:p>
+      <w:pPr>
+        <w:spacing w:before="120" w:after="60" w:line="240" w:lineRule="auto"/>
+        <w:ind w:left="720"/>
+        <w:rPr>
+          <w:rFonts w:ascii="Arial" w:eastAsia="Times New Roman" w:hAnsi="Arial" w:cs="Arial"/>
+          <w:color w:val="FF0000"/>
+          <w:sz w:val="20"/>
+          <w:szCs w:val="20"/>
+        </w:rPr>
+      </w:pPr>
+      <w:r>
+        <w:rPr>
+          <w:rFonts w:ascii="Arial" w:eastAsia="Times New Roman" w:hAnsi="Arial" w:cs="Arial"/>
+          <w:color w:val="FF0000"/>
+          <w:sz w:val="20"/>
+          <w:szCs w:val="20"/>
+        </w:rPr>
+        <w:t>10.10.1.100</w:t>
+      </w:r>
+    </w:p>
+    <w:p>
+      <w:pPr>
+        <w:spacing w:before="120" w:after="60" w:line="240" w:lineRule="auto"/>
+        <w:ind w:left="720"/>
+        <w:rPr>
+          <w:rFonts w:ascii="Arial" w:eastAsia="Times New Roman" w:hAnsi="Arial" w:cs="Arial"/>
+          <w:color w:val="000000"/>
+          <w:sz w:val="20"/>
+          <w:szCs w:val="20"/>
+        </w:rPr>
+      </w:pPr>
       <w:r>
         <w:rPr>
           <w:rFonts w:ascii="Arial" w:eastAsia="Times New Roman" w:hAnsi="Arial" w:cs="Arial"/>
           <w:color w:val="000000"/>
           <w:szCs w:val="24"/>
         </w:rPr>
-        <w:t>(1)</w:t>
+        <w:t>(2</w:t>
       </w:r>
       <w:r>
         <w:rPr>
@@ -4102,7 +4396,7 @@
           <w:color w:val="000000"/>
           <w:szCs w:val="24"/>
         </w:rPr>
-        <w:t xml:space="preserve">  </w:t>
+        <w:t>)</w:t>
       </w:r>
       <w:r>
         <w:rPr>
@@ -4120,7 +4414,7 @@
           <w:sz w:val="20"/>
           <w:szCs w:val="20"/>
         </w:rPr>
-        <w:t>What addresses were encountered along the path?</w:t>
+        <w:t>With which interfaces are the four addresses associated?</w:t>
       </w:r>
     </w:p>
     <w:p>
@@ -4129,11 +4423,29 @@
         <w:ind w:left="720"/>
         <w:rPr>
           <w:rFonts w:ascii="Arial" w:eastAsia="Times New Roman" w:hAnsi="Arial" w:cs="Arial"/>
-          <w:color w:val="000000"/>
-          <w:sz w:val="20"/>
-          <w:szCs w:val="20"/>
-        </w:rPr>
-      </w:pPr>
+          <w:color w:val="FF0000"/>
+          <w:sz w:val="20"/>
+          <w:szCs w:val="20"/>
+        </w:rPr>
+      </w:pPr>
+      <w:r>
+        <w:rPr>
+          <w:rFonts w:ascii="Arial" w:eastAsia="Times New Roman" w:hAnsi="Arial" w:cs="Arial"/>
+          <w:color w:val="FF0000"/>
+          <w:sz w:val="20"/>
+          <w:szCs w:val="20"/>
+        </w:rPr>
+        <w:t>R3,</w:t>
+      </w:r>
+      <w:r>
+        <w:rPr>
+          <w:rFonts w:ascii="Arial" w:eastAsia="Times New Roman" w:hAnsi="Arial" w:cs="Arial"/>
+          <w:color w:val="FF0000"/>
+          <w:sz w:val="20"/>
+          <w:szCs w:val="20"/>
+        </w:rPr>
+        <w:t xml:space="preserve"> </w:t>
+      </w:r>
     </w:p>
     <w:p>
       <w:pPr>
@@ -4141,11 +4453,20 @@
         <w:ind w:left="720"/>
         <w:rPr>
           <w:rFonts w:ascii="Arial" w:eastAsia="Times New Roman" w:hAnsi="Arial" w:cs="Arial"/>
-          <w:color w:val="000000"/>
-          <w:sz w:val="20"/>
-          <w:szCs w:val="20"/>
-        </w:rPr>
-      </w:pPr>
+          <w:color w:val="FF0000"/>
+          <w:sz w:val="20"/>
+          <w:szCs w:val="20"/>
+        </w:rPr>
+      </w:pPr>
+      <w:r>
+        <w:rPr>
+          <w:rFonts w:ascii="Arial" w:eastAsia="Times New Roman" w:hAnsi="Arial" w:cs="Arial"/>
+          <w:color w:val="FF0000"/>
+          <w:sz w:val="20"/>
+          <w:szCs w:val="20"/>
+        </w:rPr>
+        <w:t xml:space="preserve">R2, </w:t>
+      </w:r>
     </w:p>
     <w:p>
       <w:pPr>
@@ -4153,72 +4474,43 @@
         <w:ind w:left="720"/>
         <w:rPr>
           <w:rFonts w:ascii="Arial" w:eastAsia="Times New Roman" w:hAnsi="Arial" w:cs="Arial"/>
-          <w:color w:val="000000"/>
-          <w:sz w:val="20"/>
-          <w:szCs w:val="20"/>
-        </w:rPr>
-      </w:pPr>
+          <w:color w:val="FF0000"/>
+          <w:sz w:val="20"/>
+          <w:szCs w:val="20"/>
+        </w:rPr>
+      </w:pPr>
+      <w:r>
+        <w:rPr>
+          <w:rFonts w:ascii="Arial" w:eastAsia="Times New Roman" w:hAnsi="Arial" w:cs="Arial"/>
+          <w:color w:val="FF0000"/>
+          <w:sz w:val="20"/>
+          <w:szCs w:val="20"/>
+        </w:rPr>
+        <w:t>R1</w:t>
+      </w:r>
     </w:p>
     <w:p>
       <w:pPr>
         <w:spacing w:before="120" w:after="60" w:line="240" w:lineRule="auto"/>
-        <w:ind w:left="720"/>
-        <w:rPr>
-          <w:rFonts w:ascii="Arial" w:eastAsia="Times New Roman" w:hAnsi="Arial" w:cs="Arial"/>
-          <w:color w:val="000000"/>
-          <w:sz w:val="20"/>
-          <w:szCs w:val="20"/>
-        </w:rPr>
-      </w:pPr>
+        <w:rPr>
+          <w:rFonts w:ascii="Arial" w:eastAsia="Times New Roman" w:hAnsi="Arial" w:cs="Arial"/>
+          <w:color w:val="FF0000"/>
+          <w:sz w:val="20"/>
+          <w:szCs w:val="20"/>
+        </w:rPr>
+      </w:pPr>
+      <w:r>
+        <w:rPr>
+          <w:rFonts w:ascii="Arial" w:eastAsia="Times New Roman" w:hAnsi="Arial" w:cs="Arial"/>
+          <w:color w:val="FF0000"/>
+          <w:sz w:val="20"/>
+          <w:szCs w:val="20"/>
+        </w:rPr>
+        <w:t xml:space="preserve"> </w:t>
+      </w:r>
     </w:p>
     <w:p>
       <w:pPr>
-        <w:spacing w:before="120" w:after="60" w:line="240" w:lineRule="auto"/>
-        <w:ind w:left="720"/>
-        <w:rPr>
-          <w:rFonts w:ascii="Arial" w:eastAsia="Times New Roman" w:hAnsi="Arial" w:cs="Arial"/>
-          <w:color w:val="000000"/>
-          <w:sz w:val="20"/>
-          <w:szCs w:val="20"/>
-        </w:rPr>
-      </w:pPr>
-      <w:r>
-        <w:rPr>
-          <w:rFonts w:ascii="Arial" w:eastAsia="Times New Roman" w:hAnsi="Arial" w:cs="Arial"/>
-          <w:color w:val="000000"/>
-          <w:szCs w:val="24"/>
-        </w:rPr>
-        <w:t>(2</w:t>
-      </w:r>
-      <w:r>
-        <w:rPr>
-          <w:rFonts w:ascii="Arial" w:eastAsia="Times New Roman" w:hAnsi="Arial" w:cs="Arial"/>
-          <w:color w:val="000000"/>
-          <w:szCs w:val="24"/>
-        </w:rPr>
-        <w:t>)</w:t>
-      </w:r>
-      <w:r>
-        <w:rPr>
-          <w:rFonts w:ascii="Times New Roman" w:eastAsia="Times New Roman" w:hAnsi="Times New Roman" w:cs="Times New Roman"/>
-          <w:color w:val="000000"/>
-          <w:sz w:val="12"/>
-          <w:szCs w:val="14"/>
-        </w:rPr>
-        <w:t xml:space="preserve"> </w:t>
-      </w:r>
-      <w:r>
-        <w:rPr>
-          <w:rFonts w:ascii="Arial" w:eastAsia="Times New Roman" w:hAnsi="Arial" w:cs="Arial"/>
-          <w:color w:val="000000"/>
-          <w:sz w:val="20"/>
-          <w:szCs w:val="20"/>
-        </w:rPr>
-        <w:t>With which interfaces are the four addresses associated?</w:t>
-      </w:r>
-    </w:p>
-    <w:p>
-      <w:pPr>
         <w:rPr>
           <w:rFonts w:ascii="Arial" w:eastAsia="Times New Roman" w:hAnsi="Arial" w:cs="Arial"/>
           <w:b/>
@@ -4226,15 +4518,6 @@
           <w:color w:val="000000"/>
         </w:rPr>
       </w:pPr>
-      <w:r>
-        <w:rPr>
-          <w:rFonts w:ascii="Arial" w:eastAsia="Times New Roman" w:hAnsi="Arial" w:cs="Arial"/>
-          <w:b/>
-          <w:bCs/>
-          <w:color w:val="000000"/>
-        </w:rPr>
-        <w:br w:type="page"/>
-      </w:r>
     </w:p>
     <w:p>
       <w:pPr>
@@ -4353,10 +4636,40 @@
         <w:ind w:left="720"/>
         <w:rPr>
           <w:rFonts w:ascii="Arial" w:eastAsia="Times New Roman" w:hAnsi="Arial" w:cs="Arial"/>
-          <w:color w:val="000000"/>
+          <w:color w:val="FF0000"/>
+          <w:sz w:val="20"/>
           <w:szCs w:val="24"/>
         </w:rPr>
       </w:pPr>
+      <w:r>
+        <w:rPr>
+          <w:rFonts w:ascii="Arial" w:eastAsia="Times New Roman" w:hAnsi="Arial" w:cs="Arial"/>
+          <w:color w:val="FF0000"/>
+          <w:sz w:val="20"/>
+          <w:szCs w:val="24"/>
+        </w:rPr>
+        <w:t>2001:DB8:1:1:</w:t>
+      </w:r>
+      <w:proofErr w:type="gramStart"/>
+      <w:r>
+        <w:rPr>
+          <w:rFonts w:ascii="Arial" w:eastAsia="Times New Roman" w:hAnsi="Arial" w:cs="Arial"/>
+          <w:color w:val="FF0000"/>
+          <w:sz w:val="20"/>
+          <w:szCs w:val="24"/>
+        </w:rPr>
+        <w:t>:1</w:t>
+      </w:r>
+      <w:proofErr w:type="gramEnd"/>
+      <w:r>
+        <w:rPr>
+          <w:rFonts w:ascii="Arial" w:eastAsia="Times New Roman" w:hAnsi="Arial" w:cs="Arial"/>
+          <w:color w:val="FF0000"/>
+          <w:sz w:val="20"/>
+          <w:szCs w:val="24"/>
+        </w:rPr>
+        <w:t xml:space="preserve">, </w:t>
+      </w:r>
     </w:p>
     <w:p>
       <w:pPr>
@@ -4364,10 +4677,40 @@
         <w:ind w:left="720"/>
         <w:rPr>
           <w:rFonts w:ascii="Arial" w:eastAsia="Times New Roman" w:hAnsi="Arial" w:cs="Arial"/>
-          <w:color w:val="000000"/>
+          <w:color w:val="FF0000"/>
+          <w:sz w:val="20"/>
           <w:szCs w:val="24"/>
         </w:rPr>
       </w:pPr>
+      <w:r>
+        <w:rPr>
+          <w:rFonts w:ascii="Arial" w:eastAsia="Times New Roman" w:hAnsi="Arial" w:cs="Arial"/>
+          <w:color w:val="FF0000"/>
+          <w:sz w:val="20"/>
+          <w:szCs w:val="24"/>
+        </w:rPr>
+        <w:t>2001:DB8:1:2:</w:t>
+      </w:r>
+      <w:proofErr w:type="gramStart"/>
+      <w:r>
+        <w:rPr>
+          <w:rFonts w:ascii="Arial" w:eastAsia="Times New Roman" w:hAnsi="Arial" w:cs="Arial"/>
+          <w:color w:val="FF0000"/>
+          <w:sz w:val="20"/>
+          <w:szCs w:val="24"/>
+        </w:rPr>
+        <w:t>:1</w:t>
+      </w:r>
+      <w:proofErr w:type="gramEnd"/>
+      <w:r>
+        <w:rPr>
+          <w:rFonts w:ascii="Arial" w:eastAsia="Times New Roman" w:hAnsi="Arial" w:cs="Arial"/>
+          <w:color w:val="FF0000"/>
+          <w:sz w:val="20"/>
+          <w:szCs w:val="24"/>
+        </w:rPr>
+        <w:t>,</w:t>
+      </w:r>
     </w:p>
     <w:p>
       <w:pPr>
@@ -4375,10 +4718,40 @@
         <w:ind w:left="720"/>
         <w:rPr>
           <w:rFonts w:ascii="Arial" w:eastAsia="Times New Roman" w:hAnsi="Arial" w:cs="Arial"/>
-          <w:color w:val="000000"/>
+          <w:color w:val="FF0000"/>
+          <w:sz w:val="20"/>
           <w:szCs w:val="24"/>
         </w:rPr>
       </w:pPr>
+      <w:r>
+        <w:rPr>
+          <w:rFonts w:ascii="Arial" w:eastAsia="Times New Roman" w:hAnsi="Arial" w:cs="Arial"/>
+          <w:color w:val="FF0000"/>
+          <w:sz w:val="20"/>
+          <w:szCs w:val="24"/>
+        </w:rPr>
+        <w:t>2001:DB8:1:3:</w:t>
+      </w:r>
+      <w:proofErr w:type="gramStart"/>
+      <w:r>
+        <w:rPr>
+          <w:rFonts w:ascii="Arial" w:eastAsia="Times New Roman" w:hAnsi="Arial" w:cs="Arial"/>
+          <w:color w:val="FF0000"/>
+          <w:sz w:val="20"/>
+          <w:szCs w:val="24"/>
+        </w:rPr>
+        <w:t>:2</w:t>
+      </w:r>
+      <w:proofErr w:type="gramEnd"/>
+      <w:r>
+        <w:rPr>
+          <w:rFonts w:ascii="Arial" w:eastAsia="Times New Roman" w:hAnsi="Arial" w:cs="Arial"/>
+          <w:color w:val="FF0000"/>
+          <w:sz w:val="20"/>
+          <w:szCs w:val="24"/>
+        </w:rPr>
+        <w:t>,</w:t>
+      </w:r>
     </w:p>
     <w:p>
       <w:pPr>
@@ -4386,10 +4759,31 @@
         <w:ind w:left="720"/>
         <w:rPr>
           <w:rFonts w:ascii="Arial" w:eastAsia="Times New Roman" w:hAnsi="Arial" w:cs="Arial"/>
-          <w:color w:val="000000"/>
+          <w:color w:val="FF0000"/>
+          <w:sz w:val="20"/>
           <w:szCs w:val="24"/>
         </w:rPr>
       </w:pPr>
+      <w:r>
+        <w:rPr>
+          <w:rFonts w:ascii="Arial" w:eastAsia="Times New Roman" w:hAnsi="Arial" w:cs="Arial"/>
+          <w:color w:val="FF0000"/>
+          <w:sz w:val="20"/>
+          <w:szCs w:val="24"/>
+        </w:rPr>
+        <w:t>2001:DB8:1:4:</w:t>
+      </w:r>
+      <w:proofErr w:type="gramStart"/>
+      <w:r>
+        <w:rPr>
+          <w:rFonts w:ascii="Arial" w:eastAsia="Times New Roman" w:hAnsi="Arial" w:cs="Arial"/>
+          <w:color w:val="FF0000"/>
+          <w:sz w:val="20"/>
+          <w:szCs w:val="24"/>
+        </w:rPr>
+        <w:t>:A</w:t>
+      </w:r>
+      <w:proofErr w:type="gramEnd"/>
     </w:p>
     <w:p>
       <w:pPr>
@@ -4398,9 +4792,44 @@
         <w:rPr>
           <w:rFonts w:ascii="Arial" w:eastAsia="Times New Roman" w:hAnsi="Arial" w:cs="Arial"/>
           <w:color w:val="000000"/>
+          <w:sz w:val="20"/>
+          <w:szCs w:val="20"/>
+        </w:rPr>
+      </w:pPr>
+      <w:r>
+        <w:rPr>
+          <w:rFonts w:ascii="Arial" w:eastAsia="Times New Roman" w:hAnsi="Arial" w:cs="Arial"/>
+          <w:color w:val="000000"/>
           <w:szCs w:val="24"/>
         </w:rPr>
-      </w:pPr>
+        <w:t>(2</w:t>
+      </w:r>
+      <w:r>
+        <w:rPr>
+          <w:rFonts w:ascii="Arial" w:eastAsia="Times New Roman" w:hAnsi="Arial" w:cs="Arial"/>
+          <w:color w:val="000000"/>
+          <w:szCs w:val="24"/>
+        </w:rPr>
+        <w:t>)</w:t>
+      </w:r>
+      <w:r>
+        <w:rPr>
+          <w:rFonts w:ascii="Times New Roman" w:eastAsia="Times New Roman" w:hAnsi="Times New Roman" w:cs="Times New Roman"/>
+          <w:color w:val="000000"/>
+          <w:sz w:val="12"/>
+          <w:szCs w:val="14"/>
+        </w:rPr>
+        <w:t xml:space="preserve"> </w:t>
+      </w:r>
+      <w:r>
+        <w:rPr>
+          <w:rFonts w:ascii="Arial" w:eastAsia="Times New Roman" w:hAnsi="Arial" w:cs="Arial"/>
+          <w:color w:val="000000"/>
+          <w:sz w:val="20"/>
+          <w:szCs w:val="20"/>
+        </w:rPr>
+        <w:t>With which interfaces are the four addresses associated?</w:t>
+      </w:r>
     </w:p>
     <w:p>
       <w:pPr>
@@ -4408,6 +4837,121 @@
         <w:ind w:left="720"/>
         <w:rPr>
           <w:rFonts w:ascii="Arial" w:eastAsia="Times New Roman" w:hAnsi="Arial" w:cs="Arial"/>
+          <w:color w:val="FF0000"/>
+          <w:sz w:val="20"/>
+          <w:szCs w:val="20"/>
+        </w:rPr>
+      </w:pPr>
+      <w:r>
+        <w:rPr>
+          <w:rFonts w:ascii="Arial" w:eastAsia="Times New Roman" w:hAnsi="Arial" w:cs="Arial"/>
+          <w:color w:val="FF0000"/>
+          <w:sz w:val="20"/>
+          <w:szCs w:val="20"/>
+        </w:rPr>
+        <w:t xml:space="preserve">R1, </w:t>
+      </w:r>
+    </w:p>
+    <w:p>
+      <w:pPr>
+        <w:spacing w:before="120" w:after="60" w:line="240" w:lineRule="auto"/>
+        <w:ind w:left="720"/>
+        <w:rPr>
+          <w:rFonts w:ascii="Arial" w:eastAsia="Times New Roman" w:hAnsi="Arial" w:cs="Arial"/>
+          <w:color w:val="FF0000"/>
+          <w:sz w:val="20"/>
+          <w:szCs w:val="20"/>
+        </w:rPr>
+      </w:pPr>
+      <w:r>
+        <w:rPr>
+          <w:rFonts w:ascii="Arial" w:eastAsia="Times New Roman" w:hAnsi="Arial" w:cs="Arial"/>
+          <w:color w:val="FF0000"/>
+          <w:sz w:val="20"/>
+          <w:szCs w:val="20"/>
+        </w:rPr>
+        <w:t xml:space="preserve">R2, </w:t>
+      </w:r>
+    </w:p>
+    <w:p>
+      <w:pPr>
+        <w:spacing w:before="120" w:after="60" w:line="240" w:lineRule="auto"/>
+        <w:ind w:left="720"/>
+        <w:rPr>
+          <w:rFonts w:ascii="Arial" w:eastAsia="Times New Roman" w:hAnsi="Arial" w:cs="Arial"/>
+          <w:color w:val="FF0000"/>
+          <w:sz w:val="20"/>
+          <w:szCs w:val="20"/>
+        </w:rPr>
+      </w:pPr>
+      <w:r>
+        <w:rPr>
+          <w:rFonts w:ascii="Arial" w:eastAsia="Times New Roman" w:hAnsi="Arial" w:cs="Arial"/>
+          <w:color w:val="FF0000"/>
+          <w:sz w:val="20"/>
+          <w:szCs w:val="20"/>
+        </w:rPr>
+        <w:t>R3</w:t>
+      </w:r>
+      <w:r>
+        <w:rPr>
+          <w:rFonts w:ascii="Arial" w:eastAsia="Times New Roman" w:hAnsi="Arial" w:cs="Arial"/>
+          <w:color w:val="FF0000"/>
+          <w:sz w:val="20"/>
+          <w:szCs w:val="20"/>
+        </w:rPr>
+        <w:t xml:space="preserve"> </w:t>
+      </w:r>
+    </w:p>
+    <w:p>
+      <w:pPr>
+        <w:spacing w:before="120" w:after="120" w:line="240" w:lineRule="auto"/>
+        <w:ind w:left="720" w:hanging="360"/>
+        <w:rPr>
+          <w:rFonts w:ascii="Arial" w:eastAsia="Times New Roman" w:hAnsi="Arial" w:cs="Arial"/>
+          <w:b/>
+          <w:bCs/>
+          <w:color w:val="FF0000"/>
+          <w:sz w:val="20"/>
+          <w:szCs w:val="20"/>
+        </w:rPr>
+      </w:pPr>
+      <w:proofErr w:type="gramStart"/>
+      <w:r>
+        <w:rPr>
+          <w:rFonts w:ascii="Arial" w:eastAsia="Times New Roman" w:hAnsi="Arial" w:cs="Arial"/>
+          <w:color w:val="000000"/>
+          <w:sz w:val="20"/>
+          <w:szCs w:val="20"/>
+        </w:rPr>
+        <w:t>b</w:t>
+      </w:r>
+      <w:proofErr w:type="gramEnd"/>
+      <w:r>
+        <w:rPr>
+          <w:rFonts w:ascii="Arial" w:eastAsia="Times New Roman" w:hAnsi="Arial" w:cs="Arial"/>
+          <w:color w:val="000000"/>
+          <w:sz w:val="20"/>
+          <w:szCs w:val="20"/>
+        </w:rPr>
+        <w:t>.</w:t>
+      </w:r>
+      <w:r>
+        <w:rPr>
+          <w:rFonts w:ascii="Times New Roman" w:eastAsia="Times New Roman" w:hAnsi="Times New Roman" w:cs="Times New Roman"/>
+          <w:color w:val="000000"/>
+          <w:sz w:val="14"/>
+          <w:szCs w:val="14"/>
+        </w:rPr>
+        <w:t>    </w:t>
+      </w:r>
+    </w:p>
+    <w:p>
+      <w:pPr>
+        <w:spacing w:before="120" w:after="60" w:line="240" w:lineRule="auto"/>
+        <w:ind w:left="720"/>
+        <w:rPr>
+          <w:rFonts w:ascii="Arial" w:eastAsia="Times New Roman" w:hAnsi="Arial" w:cs="Arial"/>
           <w:color w:val="000000"/>
           <w:sz w:val="20"/>
           <w:szCs w:val="20"/>
@@ -4419,15 +4963,7 @@
           <w:color w:val="000000"/>
           <w:szCs w:val="24"/>
         </w:rPr>
-        <w:t>(2</w:t>
-      </w:r>
-      <w:r>
-        <w:rPr>
-          <w:rFonts w:ascii="Arial" w:eastAsia="Times New Roman" w:hAnsi="Arial" w:cs="Arial"/>
-          <w:color w:val="000000"/>
-          <w:szCs w:val="24"/>
-        </w:rPr>
-        <w:t>)</w:t>
+        <w:t>(1)</w:t>
       </w:r>
       <w:r>
         <w:rPr>
@@ -4445,7 +4981,7 @@
           <w:sz w:val="20"/>
           <w:szCs w:val="20"/>
         </w:rPr>
-        <w:t>With which interfaces are the four addresses associated?</w:t>
+        <w:t>What addresses were encountered along the path?</w:t>
       </w:r>
     </w:p>
     <w:p>
@@ -4454,12 +4990,40 @@
         <w:ind w:left="720"/>
         <w:rPr>
           <w:rFonts w:ascii="Arial" w:eastAsia="Times New Roman" w:hAnsi="Arial" w:cs="Arial"/>
-          <w:b/>
-          <w:color w:val="FF0000"/>
-          <w:sz w:val="20"/>
-          <w:szCs w:val="20"/>
-        </w:rPr>
-      </w:pPr>
+          <w:color w:val="FF0000"/>
+          <w:sz w:val="20"/>
+          <w:szCs w:val="20"/>
+        </w:rPr>
+      </w:pPr>
+      <w:r>
+        <w:rPr>
+          <w:rFonts w:ascii="Arial" w:eastAsia="Times New Roman" w:hAnsi="Arial" w:cs="Arial"/>
+          <w:color w:val="FF0000"/>
+          <w:sz w:val="20"/>
+          <w:szCs w:val="20"/>
+        </w:rPr>
+        <w:t>2001:DB8:1:4:</w:t>
+      </w:r>
+      <w:proofErr w:type="gramStart"/>
+      <w:r>
+        <w:rPr>
+          <w:rFonts w:ascii="Arial" w:eastAsia="Times New Roman" w:hAnsi="Arial" w:cs="Arial"/>
+          <w:color w:val="FF0000"/>
+          <w:sz w:val="20"/>
+          <w:szCs w:val="20"/>
+        </w:rPr>
+        <w:t>:1</w:t>
+      </w:r>
+      <w:proofErr w:type="gramEnd"/>
+      <w:r>
+        <w:rPr>
+          <w:rFonts w:ascii="Arial" w:eastAsia="Times New Roman" w:hAnsi="Arial" w:cs="Arial"/>
+          <w:color w:val="FF0000"/>
+          <w:sz w:val="20"/>
+          <w:szCs w:val="20"/>
+        </w:rPr>
+        <w:t xml:space="preserve">,  </w:t>
+      </w:r>
     </w:p>
     <w:p>
       <w:pPr>
@@ -4467,53 +5031,113 @@
         <w:ind w:left="720"/>
         <w:rPr>
           <w:rFonts w:ascii="Arial" w:eastAsia="Times New Roman" w:hAnsi="Arial" w:cs="Arial"/>
-          <w:color w:val="000000"/>
-          <w:sz w:val="20"/>
-          <w:szCs w:val="20"/>
-        </w:rPr>
-      </w:pPr>
+          <w:color w:val="FF0000"/>
+          <w:sz w:val="20"/>
+          <w:szCs w:val="20"/>
+        </w:rPr>
+      </w:pPr>
+      <w:r>
+        <w:rPr>
+          <w:rFonts w:ascii="Arial" w:eastAsia="Times New Roman" w:hAnsi="Arial" w:cs="Arial"/>
+          <w:color w:val="FF0000"/>
+          <w:sz w:val="20"/>
+          <w:szCs w:val="20"/>
+        </w:rPr>
+        <w:t>2001:DB8:1:3:</w:t>
+      </w:r>
+      <w:proofErr w:type="gramStart"/>
+      <w:r>
+        <w:rPr>
+          <w:rFonts w:ascii="Arial" w:eastAsia="Times New Roman" w:hAnsi="Arial" w:cs="Arial"/>
+          <w:color w:val="FF0000"/>
+          <w:sz w:val="20"/>
+          <w:szCs w:val="20"/>
+        </w:rPr>
+        <w:t>:1</w:t>
+      </w:r>
+      <w:proofErr w:type="gramEnd"/>
+      <w:r>
+        <w:rPr>
+          <w:rFonts w:ascii="Arial" w:eastAsia="Times New Roman" w:hAnsi="Arial" w:cs="Arial"/>
+          <w:color w:val="FF0000"/>
+          <w:sz w:val="20"/>
+          <w:szCs w:val="20"/>
+        </w:rPr>
+        <w:t xml:space="preserve">, </w:t>
+      </w:r>
     </w:p>
     <w:p>
       <w:pPr>
-        <w:rPr>
-          <w:rFonts w:ascii="Arial" w:eastAsia="Times New Roman" w:hAnsi="Arial" w:cs="Arial"/>
-          <w:color w:val="000000"/>
-          <w:sz w:val="20"/>
-          <w:szCs w:val="20"/>
-        </w:rPr>
-      </w:pPr>
+        <w:spacing w:before="120" w:after="60" w:line="240" w:lineRule="auto"/>
+        <w:ind w:left="720"/>
+        <w:rPr>
+          <w:rFonts w:ascii="Arial" w:eastAsia="Times New Roman" w:hAnsi="Arial" w:cs="Arial"/>
+          <w:color w:val="FF0000"/>
+          <w:sz w:val="20"/>
+          <w:szCs w:val="20"/>
+        </w:rPr>
+      </w:pPr>
+      <w:r>
+        <w:rPr>
+          <w:rFonts w:ascii="Arial" w:eastAsia="Times New Roman" w:hAnsi="Arial" w:cs="Arial"/>
+          <w:color w:val="FF0000"/>
+          <w:sz w:val="20"/>
+          <w:szCs w:val="20"/>
+        </w:rPr>
+        <w:t>2001:DB8:1:2:</w:t>
+      </w:r>
+      <w:proofErr w:type="gramStart"/>
+      <w:r>
+        <w:rPr>
+          <w:rFonts w:ascii="Arial" w:eastAsia="Times New Roman" w:hAnsi="Arial" w:cs="Arial"/>
+          <w:color w:val="FF0000"/>
+          <w:sz w:val="20"/>
+          <w:szCs w:val="20"/>
+        </w:rPr>
+        <w:t>:2</w:t>
+      </w:r>
+      <w:proofErr w:type="gramEnd"/>
+      <w:r>
+        <w:rPr>
+          <w:rFonts w:ascii="Arial" w:eastAsia="Times New Roman" w:hAnsi="Arial" w:cs="Arial"/>
+          <w:color w:val="FF0000"/>
+          <w:sz w:val="20"/>
+          <w:szCs w:val="20"/>
+        </w:rPr>
+        <w:t xml:space="preserve">, </w:t>
+      </w:r>
     </w:p>
     <w:p>
       <w:pPr>
-        <w:spacing w:before="120" w:after="120" w:line="240" w:lineRule="auto"/>
-        <w:ind w:left="720" w:hanging="360"/>
-        <w:rPr>
-          <w:rFonts w:ascii="Arial" w:eastAsia="Times New Roman" w:hAnsi="Arial" w:cs="Arial"/>
-          <w:b/>
-          <w:bCs/>
-          <w:color w:val="FF0000"/>
-          <w:sz w:val="20"/>
-          <w:szCs w:val="20"/>
-        </w:rPr>
-      </w:pPr>
-      <w:r>
-        <w:rPr>
-          <w:rFonts w:ascii="Arial" w:eastAsia="Times New Roman" w:hAnsi="Arial" w:cs="Arial"/>
-          <w:color w:val="000000"/>
-          <w:sz w:val="20"/>
-          <w:szCs w:val="20"/>
-        </w:rPr>
-        <w:t>b.</w:t>
-      </w:r>
-      <w:r>
-        <w:rPr>
-          <w:rFonts w:ascii="Times New Roman" w:eastAsia="Times New Roman" w:hAnsi="Times New Roman" w:cs="Times New Roman"/>
-          <w:color w:val="000000"/>
-          <w:sz w:val="14"/>
-          <w:szCs w:val="14"/>
-        </w:rPr>
-        <w:t>    </w:t>
-      </w:r>
+        <w:spacing w:before="120" w:after="60" w:line="240" w:lineRule="auto"/>
+        <w:ind w:left="720"/>
+        <w:rPr>
+          <w:rFonts w:ascii="Arial" w:eastAsia="Times New Roman" w:hAnsi="Arial" w:cs="Arial"/>
+          <w:color w:val="FF0000"/>
+          <w:sz w:val="20"/>
+          <w:szCs w:val="20"/>
+        </w:rPr>
+      </w:pPr>
+      <w:r>
+        <w:rPr>
+          <w:rFonts w:ascii="Arial" w:eastAsia="Times New Roman" w:hAnsi="Arial" w:cs="Arial"/>
+          <w:color w:val="FF0000"/>
+          <w:sz w:val="20"/>
+          <w:szCs w:val="20"/>
+        </w:rPr>
+        <w:t xml:space="preserve"> 2001:DB8:1:1:</w:t>
+      </w:r>
+      <w:proofErr w:type="gramStart"/>
+      <w:r>
+        <w:rPr>
+          <w:rFonts w:ascii="Arial" w:eastAsia="Times New Roman" w:hAnsi="Arial" w:cs="Arial"/>
+          <w:color w:val="FF0000"/>
+          <w:sz w:val="20"/>
+          <w:szCs w:val="20"/>
+        </w:rPr>
+        <w:t>:A</w:t>
+      </w:r>
+      <w:proofErr w:type="gramEnd"/>
     </w:p>
     <w:p>
       <w:pPr>
@@ -4532,7 +5156,23 @@
           <w:color w:val="000000"/>
           <w:szCs w:val="24"/>
         </w:rPr>
-        <w:t>(1)</w:t>
+        <w:t>(</w:t>
+      </w:r>
+      <w:r>
+        <w:rPr>
+          <w:rFonts w:ascii="Arial" w:eastAsia="Times New Roman" w:hAnsi="Arial" w:cs="Arial"/>
+          <w:color w:val="000000"/>
+          <w:szCs w:val="24"/>
+        </w:rPr>
+        <w:t>2</w:t>
+      </w:r>
+      <w:r>
+        <w:rPr>
+          <w:rFonts w:ascii="Arial" w:eastAsia="Times New Roman" w:hAnsi="Arial" w:cs="Arial"/>
+          <w:color w:val="000000"/>
+          <w:szCs w:val="24"/>
+        </w:rPr>
+        <w:t>)</w:t>
       </w:r>
       <w:r>
         <w:rPr>
@@ -4550,7 +5190,7 @@
           <w:sz w:val="20"/>
           <w:szCs w:val="20"/>
         </w:rPr>
-        <w:t>What addresses were encountered along the path?</w:t>
+        <w:t>With which interfaces are the four addresses associated?</w:t>
       </w:r>
     </w:p>
     <w:p>
@@ -4559,11 +5199,29 @@
         <w:ind w:left="720"/>
         <w:rPr>
           <w:rFonts w:ascii="Arial" w:eastAsia="Times New Roman" w:hAnsi="Arial" w:cs="Arial"/>
-          <w:color w:val="000000"/>
-          <w:sz w:val="20"/>
-          <w:szCs w:val="20"/>
-        </w:rPr>
-      </w:pPr>
+          <w:color w:val="FF0000"/>
+          <w:sz w:val="20"/>
+          <w:szCs w:val="20"/>
+        </w:rPr>
+      </w:pPr>
+      <w:r>
+        <w:rPr>
+          <w:rFonts w:ascii="Arial" w:eastAsia="Times New Roman" w:hAnsi="Arial" w:cs="Arial"/>
+          <w:color w:val="FF0000"/>
+          <w:sz w:val="20"/>
+          <w:szCs w:val="20"/>
+        </w:rPr>
+        <w:t>R3,</w:t>
+      </w:r>
+      <w:r>
+        <w:rPr>
+          <w:rFonts w:ascii="Arial" w:eastAsia="Times New Roman" w:hAnsi="Arial" w:cs="Arial"/>
+          <w:color w:val="FF0000"/>
+          <w:sz w:val="20"/>
+          <w:szCs w:val="20"/>
+        </w:rPr>
+        <w:t xml:space="preserve"> </w:t>
+      </w:r>
     </w:p>
     <w:p>
       <w:pPr>
@@ -4571,11 +5229,20 @@
         <w:ind w:left="720"/>
         <w:rPr>
           <w:rFonts w:ascii="Arial" w:eastAsia="Times New Roman" w:hAnsi="Arial" w:cs="Arial"/>
-          <w:color w:val="000000"/>
-          <w:sz w:val="20"/>
-          <w:szCs w:val="20"/>
-        </w:rPr>
-      </w:pPr>
+          <w:color w:val="FF0000"/>
+          <w:sz w:val="20"/>
+          <w:szCs w:val="20"/>
+        </w:rPr>
+      </w:pPr>
+      <w:r>
+        <w:rPr>
+          <w:rFonts w:ascii="Arial" w:eastAsia="Times New Roman" w:hAnsi="Arial" w:cs="Arial"/>
+          <w:color w:val="FF0000"/>
+          <w:sz w:val="20"/>
+          <w:szCs w:val="20"/>
+        </w:rPr>
+        <w:t xml:space="preserve">R2, </w:t>
+      </w:r>
     </w:p>
     <w:p>
       <w:pPr>
@@ -4583,100 +5250,19 @@
         <w:ind w:left="720"/>
         <w:rPr>
           <w:rFonts w:ascii="Arial" w:eastAsia="Times New Roman" w:hAnsi="Arial" w:cs="Arial"/>
-          <w:color w:val="000000"/>
-          <w:sz w:val="20"/>
-          <w:szCs w:val="20"/>
-        </w:rPr>
-      </w:pPr>
-    </w:p>
-    <w:p>
-      <w:pPr>
-        <w:spacing w:before="120" w:after="60" w:line="240" w:lineRule="auto"/>
-        <w:ind w:left="720"/>
-        <w:rPr>
-          <w:rFonts w:ascii="Arial" w:eastAsia="Times New Roman" w:hAnsi="Arial" w:cs="Arial"/>
-          <w:color w:val="000000"/>
-          <w:sz w:val="20"/>
-          <w:szCs w:val="20"/>
-        </w:rPr>
-      </w:pPr>
-    </w:p>
-    <w:p>
-      <w:pPr>
-        <w:spacing w:before="120" w:after="60" w:line="240" w:lineRule="auto"/>
-        <w:ind w:left="720"/>
-        <w:rPr>
-          <w:rFonts w:ascii="Arial" w:eastAsia="Times New Roman" w:hAnsi="Arial" w:cs="Arial"/>
-          <w:color w:val="000000"/>
-          <w:sz w:val="20"/>
-          <w:szCs w:val="20"/>
-        </w:rPr>
-      </w:pPr>
-    </w:p>
-    <w:p>
-      <w:pPr>
-        <w:spacing w:before="120" w:after="60" w:line="240" w:lineRule="auto"/>
-        <w:ind w:left="720"/>
-        <w:rPr>
-          <w:rFonts w:ascii="Arial" w:eastAsia="Times New Roman" w:hAnsi="Arial" w:cs="Arial"/>
-          <w:color w:val="000000"/>
-          <w:sz w:val="20"/>
-          <w:szCs w:val="20"/>
-        </w:rPr>
-      </w:pPr>
-      <w:r>
-        <w:rPr>
-          <w:rFonts w:ascii="Arial" w:eastAsia="Times New Roman" w:hAnsi="Arial" w:cs="Arial"/>
-          <w:color w:val="000000"/>
-          <w:szCs w:val="24"/>
-        </w:rPr>
-        <w:t>(</w:t>
-      </w:r>
-      <w:r>
-        <w:rPr>
-          <w:rFonts w:ascii="Arial" w:eastAsia="Times New Roman" w:hAnsi="Arial" w:cs="Arial"/>
-          <w:color w:val="000000"/>
-          <w:szCs w:val="24"/>
-        </w:rPr>
-        <w:t>2</w:t>
-      </w:r>
-      <w:r>
-        <w:rPr>
-          <w:rFonts w:ascii="Arial" w:eastAsia="Times New Roman" w:hAnsi="Arial" w:cs="Arial"/>
-          <w:color w:val="000000"/>
-          <w:szCs w:val="24"/>
-        </w:rPr>
-        <w:t>)</w:t>
-      </w:r>
-      <w:r>
-        <w:rPr>
-          <w:rFonts w:ascii="Times New Roman" w:eastAsia="Times New Roman" w:hAnsi="Times New Roman" w:cs="Times New Roman"/>
-          <w:color w:val="000000"/>
-          <w:sz w:val="12"/>
-          <w:szCs w:val="14"/>
-        </w:rPr>
-        <w:t xml:space="preserve"> </w:t>
-      </w:r>
-      <w:r>
-        <w:rPr>
-          <w:rFonts w:ascii="Arial" w:eastAsia="Times New Roman" w:hAnsi="Arial" w:cs="Arial"/>
-          <w:color w:val="000000"/>
-          <w:sz w:val="20"/>
-          <w:szCs w:val="20"/>
-        </w:rPr>
-        <w:t>With which interfaces are the four addresses associated?</w:t>
-      </w:r>
-    </w:p>
-    <w:p>
-      <w:pPr>
-        <w:spacing w:after="0"/>
-        <w:rPr>
-          <w:b/>
-          <w:color w:val="FF0000"/>
-        </w:rPr>
-      </w:pPr>
-      <w:r>
-        <w:tab/>
+          <w:color w:val="FF0000"/>
+          <w:sz w:val="20"/>
+          <w:szCs w:val="20"/>
+        </w:rPr>
+      </w:pPr>
+      <w:r>
+        <w:rPr>
+          <w:rFonts w:ascii="Arial" w:eastAsia="Times New Roman" w:hAnsi="Arial" w:cs="Arial"/>
+          <w:color w:val="FF0000"/>
+          <w:sz w:val="20"/>
+          <w:szCs w:val="20"/>
+        </w:rPr>
+        <w:t>R1</w:t>
       </w:r>
     </w:p>
     <w:p/>
@@ -4693,7 +5279,7 @@
 </file>
 
 <file path=word/endnotes.xml><?xml version="1.0" encoding="utf-8"?>
-<w:endnotes xmlns:wpc="http://schemas.microsoft.com/office/word/2010/wordprocessingCanvas" xmlns:cx="http://schemas.microsoft.com/office/drawing/2014/chartex" xmlns:cx1="http://schemas.microsoft.com/office/drawing/2015/9/8/chartex" xmlns:cx2="http://schemas.microsoft.com/office/drawing/2015/10/21/chartex" xmlns:cx3="http://schemas.microsoft.com/office/drawing/2016/5/9/chartex" xmlns:cx4="http://schemas.microsoft.com/office/drawing/2016/5/10/chartex" xmlns:cx5="http://schemas.microsoft.com/office/drawing/2016/5/11/chartex" xmlns:cx6="http://schemas.microsoft.com/office/drawing/2016/5/12/chartex" xmlns:cx7="http://schemas.microsoft.com/office/drawing/2016/5/13/chartex" xmlns:cx8="http://schemas.microsoft.com/office/drawing/2016/5/14/chartex" xmlns:mc="http://schemas.openxmlformats.org/markup-compatibility/2006" xmlns:aink="http://schemas.microsoft.com/office/drawing/2016/ink" xmlns:am3d="http://schemas.microsoft.com/office/drawing/2017/model3d" xmlns:o="urn:schemas-microsoft-com:office:office" xmlns:r="http://schemas.openxmlformats.org/officeDocument/2006/relationships" xmlns:m="http://schemas.openxmlformats.org/officeDocument/2006/math" xmlns:v="urn:schemas-microsoft-com:vml" xmlns:wp14="http://schemas.microsoft.com/office/word/2010/wordprocessingDrawing" xmlns:wp="http://schemas.openxmlformats.org/drawingml/2006/wordprocessingDrawing" xmlns:w10="urn:schemas-microsoft-com:office:word" xmlns:w="http://schemas.openxmlformats.org/wordprocessingml/2006/main" xmlns:w14="http://schemas.microsoft.com/office/word/2010/wordml" xmlns:w15="http://schemas.microsoft.com/office/word/2012/wordml" xmlns:w16cid="http://schemas.microsoft.com/office/word/2016/wordml/cid" xmlns:w16se="http://schemas.microsoft.com/office/word/2015/wordml/symex" xmlns:wpg="http://schemas.microsoft.com/office/word/2010/wordprocessingGroup" xmlns:wpi="http://schemas.microsoft.com/office/word/2010/wordprocessingInk" xmlns:wne="http://schemas.microsoft.com/office/word/2006/wordml" xmlns:wps="http://schemas.microsoft.com/office/word/2010/wordprocessingShape" mc:Ignorable="w14 w15 w16se w16cid wp14">
+<w:endnotes xmlns:wpc="http://schemas.microsoft.com/office/word/2010/wordprocessingCanvas" xmlns:mc="http://schemas.openxmlformats.org/markup-compatibility/2006" xmlns:o="urn:schemas-microsoft-com:office:office" xmlns:r="http://schemas.openxmlformats.org/officeDocument/2006/relationships" xmlns:m="http://schemas.openxmlformats.org/officeDocument/2006/math" xmlns:v="urn:schemas-microsoft-com:vml" xmlns:wp14="http://schemas.microsoft.com/office/word/2010/wordprocessingDrawing" xmlns:wp="http://schemas.openxmlformats.org/drawingml/2006/wordprocessingDrawing" xmlns:w10="urn:schemas-microsoft-com:office:word" xmlns:w="http://schemas.openxmlformats.org/wordprocessingml/2006/main" xmlns:w14="http://schemas.microsoft.com/office/word/2010/wordml" xmlns:w15="http://schemas.microsoft.com/office/word/2012/wordml" xmlns:wpg="http://schemas.microsoft.com/office/word/2010/wordprocessingGroup" xmlns:wpi="http://schemas.microsoft.com/office/word/2010/wordprocessingInk" xmlns:wne="http://schemas.microsoft.com/office/word/2006/wordml" xmlns:wps="http://schemas.microsoft.com/office/word/2010/wordprocessingShape" mc:Ignorable="w14 w15 wp14">
   <w:endnote w:type="separator" w:id="-1">
     <w:p>
       <w:pPr>
@@ -4718,7 +5304,7 @@
 </file>
 
 <file path=word/footnotes.xml><?xml version="1.0" encoding="utf-8"?>
-<w:footnotes xmlns:wpc="http://schemas.microsoft.com/office/word/2010/wordprocessingCanvas" xmlns:cx="http://schemas.microsoft.com/office/drawing/2014/chartex" xmlns:cx1="http://schemas.microsoft.com/office/drawing/2015/9/8/chartex" xmlns:cx2="http://schemas.microsoft.com/office/drawing/2015/10/21/chartex" xmlns:cx3="http://schemas.microsoft.com/office/drawing/2016/5/9/chartex" xmlns:cx4="http://schemas.microsoft.com/office/drawing/2016/5/10/chartex" xmlns:cx5="http://schemas.microsoft.com/office/drawing/2016/5/11/chartex" xmlns:cx6="http://schemas.microsoft.com/office/drawing/2016/5/12/chartex" xmlns:cx7="http://schemas.microsoft.com/office/drawing/2016/5/13/chartex" xmlns:cx8="http://schemas.microsoft.com/office/drawing/2016/5/14/chartex" xmlns:mc="http://schemas.openxmlformats.org/markup-compatibility/2006" xmlns:aink="http://schemas.microsoft.com/office/drawing/2016/ink" xmlns:am3d="http://schemas.microsoft.com/office/drawing/2017/model3d" xmlns:o="urn:schemas-microsoft-com:office:office" xmlns:r="http://schemas.openxmlformats.org/officeDocument/2006/relationships" xmlns:m="http://schemas.openxmlformats.org/officeDocument/2006/math" xmlns:v="urn:schemas-microsoft-com:vml" xmlns:wp14="http://schemas.microsoft.com/office/word/2010/wordprocessingDrawing" xmlns:wp="http://schemas.openxmlformats.org/drawingml/2006/wordprocessingDrawing" xmlns:w10="urn:schemas-microsoft-com:office:word" xmlns:w="http://schemas.openxmlformats.org/wordprocessingml/2006/main" xmlns:w14="http://schemas.microsoft.com/office/word/2010/wordml" xmlns:w15="http://schemas.microsoft.com/office/word/2012/wordml" xmlns:w16cid="http://schemas.microsoft.com/office/word/2016/wordml/cid" xmlns:w16se="http://schemas.microsoft.com/office/word/2015/wordml/symex" xmlns:wpg="http://schemas.microsoft.com/office/word/2010/wordprocessingGroup" xmlns:wpi="http://schemas.microsoft.com/office/word/2010/wordprocessingInk" xmlns:wne="http://schemas.microsoft.com/office/word/2006/wordml" xmlns:wps="http://schemas.microsoft.com/office/word/2010/wordprocessingShape" mc:Ignorable="w14 w15 w16se w16cid wp14">
+<w:footnotes xmlns:wpc="http://schemas.microsoft.com/office/word/2010/wordprocessingCanvas" xmlns:mc="http://schemas.openxmlformats.org/markup-compatibility/2006" xmlns:o="urn:schemas-microsoft-com:office:office" xmlns:r="http://schemas.openxmlformats.org/officeDocument/2006/relationships" xmlns:m="http://schemas.openxmlformats.org/officeDocument/2006/math" xmlns:v="urn:schemas-microsoft-com:vml" xmlns:wp14="http://schemas.microsoft.com/office/word/2010/wordprocessingDrawing" xmlns:wp="http://schemas.openxmlformats.org/drawingml/2006/wordprocessingDrawing" xmlns:w10="urn:schemas-microsoft-com:office:word" xmlns:w="http://schemas.openxmlformats.org/wordprocessingml/2006/main" xmlns:w14="http://schemas.microsoft.com/office/word/2010/wordml" xmlns:w15="http://schemas.microsoft.com/office/word/2012/wordml" xmlns:wpg="http://schemas.microsoft.com/office/word/2010/wordprocessingGroup" xmlns:wpi="http://schemas.microsoft.com/office/word/2010/wordprocessingInk" xmlns:wne="http://schemas.microsoft.com/office/word/2006/wordml" xmlns:wps="http://schemas.microsoft.com/office/word/2010/wordprocessingShape" mc:Ignorable="w14 w15 wp14">
   <w:footnote w:type="separator" w:id="-1">
     <w:p>
       <w:pPr>
@@ -4743,7 +5329,7 @@
 </file>
 
 <file path=word/header1.xml><?xml version="1.0" encoding="utf-8"?>
-<w:hdr xmlns:wpc="http://schemas.microsoft.com/office/word/2010/wordprocessingCanvas" xmlns:cx="http://schemas.microsoft.com/office/drawing/2014/chartex" xmlns:cx1="http://schemas.microsoft.com/office/drawing/2015/9/8/chartex" xmlns:cx2="http://schemas.microsoft.com/office/drawing/2015/10/21/chartex" xmlns:cx3="http://schemas.microsoft.com/office/drawing/2016/5/9/chartex" xmlns:cx4="http://schemas.microsoft.com/office/drawing/2016/5/10/chartex" xmlns:cx5="http://schemas.microsoft.com/office/drawing/2016/5/11/chartex" xmlns:cx6="http://schemas.microsoft.com/office/drawing/2016/5/12/chartex" xmlns:cx7="http://schemas.microsoft.com/office/drawing/2016/5/13/chartex" xmlns:cx8="http://schemas.microsoft.com/office/drawing/2016/5/14/chartex" xmlns:mc="http://schemas.openxmlformats.org/markup-compatibility/2006" xmlns:aink="http://schemas.microsoft.com/office/drawing/2016/ink" xmlns:am3d="http://schemas.microsoft.com/office/drawing/2017/model3d" xmlns:o="urn:schemas-microsoft-com:office:office" xmlns:r="http://schemas.openxmlformats.org/officeDocument/2006/relationships" xmlns:m="http://schemas.openxmlformats.org/officeDocument/2006/math" xmlns:v="urn:schemas-microsoft-com:vml" xmlns:wp14="http://schemas.microsoft.com/office/word/2010/wordprocessingDrawing" xmlns:wp="http://schemas.openxmlformats.org/drawingml/2006/wordprocessingDrawing" xmlns:w10="urn:schemas-microsoft-com:office:word" xmlns:w="http://schemas.openxmlformats.org/wordprocessingml/2006/main" xmlns:w14="http://schemas.microsoft.com/office/word/2010/wordml" xmlns:w15="http://schemas.microsoft.com/office/word/2012/wordml" xmlns:w16cid="http://schemas.microsoft.com/office/word/2016/wordml/cid" xmlns:w16se="http://schemas.microsoft.com/office/word/2015/wordml/symex" xmlns:wpg="http://schemas.microsoft.com/office/word/2010/wordprocessingGroup" xmlns:wpi="http://schemas.microsoft.com/office/word/2010/wordprocessingInk" xmlns:wne="http://schemas.microsoft.com/office/word/2006/wordml" xmlns:wps="http://schemas.microsoft.com/office/word/2010/wordprocessingShape" mc:Ignorable="w14 w15 w16se w16cid wp14">
+<w:hdr xmlns:wpc="http://schemas.microsoft.com/office/word/2010/wordprocessingCanvas" xmlns:mc="http://schemas.openxmlformats.org/markup-compatibility/2006" xmlns:o="urn:schemas-microsoft-com:office:office" xmlns:r="http://schemas.openxmlformats.org/officeDocument/2006/relationships" xmlns:m="http://schemas.openxmlformats.org/officeDocument/2006/math" xmlns:v="urn:schemas-microsoft-com:vml" xmlns:wp14="http://schemas.microsoft.com/office/word/2010/wordprocessingDrawing" xmlns:wp="http://schemas.openxmlformats.org/drawingml/2006/wordprocessingDrawing" xmlns:w10="urn:schemas-microsoft-com:office:word" xmlns:w="http://schemas.openxmlformats.org/wordprocessingml/2006/main" xmlns:w14="http://schemas.microsoft.com/office/word/2010/wordml" xmlns:w15="http://schemas.microsoft.com/office/word/2012/wordml" xmlns:wpg="http://schemas.microsoft.com/office/word/2010/wordprocessingGroup" xmlns:wpi="http://schemas.microsoft.com/office/word/2010/wordprocessingInk" xmlns:wne="http://schemas.microsoft.com/office/word/2006/wordml" xmlns:wps="http://schemas.microsoft.com/office/word/2010/wordprocessingShape" mc:Ignorable="w14 w15 wp14">
   <w:sdt>
     <w:sdtPr>
       <w:id w:val="-1722048181"/>
@@ -4796,7 +5382,7 @@
 </file>
 
 <file path=word/numbering.xml><?xml version="1.0" encoding="utf-8"?>
-<w:numbering xmlns:wpc="http://schemas.microsoft.com/office/word/2010/wordprocessingCanvas" xmlns:cx="http://schemas.microsoft.com/office/drawing/2014/chartex" xmlns:cx1="http://schemas.microsoft.com/office/drawing/2015/9/8/chartex" xmlns:cx2="http://schemas.microsoft.com/office/drawing/2015/10/21/chartex" xmlns:cx3="http://schemas.microsoft.com/office/drawing/2016/5/9/chartex" xmlns:cx4="http://schemas.microsoft.com/office/drawing/2016/5/10/chartex" xmlns:cx5="http://schemas.microsoft.com/office/drawing/2016/5/11/chartex" xmlns:cx6="http://schemas.microsoft.com/office/drawing/2016/5/12/chartex" xmlns:cx7="http://schemas.microsoft.com/office/drawing/2016/5/13/chartex" xmlns:cx8="http://schemas.microsoft.com/office/drawing/2016/5/14/chartex" xmlns:mc="http://schemas.openxmlformats.org/markup-compatibility/2006" xmlns:aink="http://schemas.microsoft.com/office/drawing/2016/ink" xmlns:am3d="http://schemas.microsoft.com/office/drawing/2017/model3d" xmlns:o="urn:schemas-microsoft-com:office:office" xmlns:r="http://schemas.openxmlformats.org/officeDocument/2006/relationships" xmlns:m="http://schemas.openxmlformats.org/officeDocument/2006/math" xmlns:v="urn:schemas-microsoft-com:vml" xmlns:wp14="http://schemas.microsoft.com/office/word/2010/wordprocessingDrawing" xmlns:wp="http://schemas.openxmlformats.org/drawingml/2006/wordprocessingDrawing" xmlns:w10="urn:schemas-microsoft-com:office:word" xmlns:w="http://schemas.openxmlformats.org/wordprocessingml/2006/main" xmlns:w14="http://schemas.microsoft.com/office/word/2010/wordml" xmlns:w15="http://schemas.microsoft.com/office/word/2012/wordml" xmlns:w16cid="http://schemas.microsoft.com/office/word/2016/wordml/cid" xmlns:w16se="http://schemas.microsoft.com/office/word/2015/wordml/symex" xmlns:wpg="http://schemas.microsoft.com/office/word/2010/wordprocessingGroup" xmlns:wpi="http://schemas.microsoft.com/office/word/2010/wordprocessingInk" xmlns:wne="http://schemas.microsoft.com/office/word/2006/wordml" xmlns:wps="http://schemas.microsoft.com/office/word/2010/wordprocessingShape" mc:Ignorable="w14 w15 w16se w16cid wp14">
+<w:numbering xmlns:wpc="http://schemas.microsoft.com/office/word/2010/wordprocessingCanvas" xmlns:mc="http://schemas.openxmlformats.org/markup-compatibility/2006" xmlns:o="urn:schemas-microsoft-com:office:office" xmlns:r="http://schemas.openxmlformats.org/officeDocument/2006/relationships" xmlns:m="http://schemas.openxmlformats.org/officeDocument/2006/math" xmlns:v="urn:schemas-microsoft-com:vml" xmlns:wp14="http://schemas.microsoft.com/office/word/2010/wordprocessingDrawing" xmlns:wp="http://schemas.openxmlformats.org/drawingml/2006/wordprocessingDrawing" xmlns:w10="urn:schemas-microsoft-com:office:word" xmlns:w="http://schemas.openxmlformats.org/wordprocessingml/2006/main" xmlns:w14="http://schemas.microsoft.com/office/word/2010/wordml" xmlns:w15="http://schemas.microsoft.com/office/word/2012/wordml" xmlns:wpg="http://schemas.microsoft.com/office/word/2010/wordprocessingGroup" xmlns:wpi="http://schemas.microsoft.com/office/word/2010/wordprocessingInk" xmlns:wne="http://schemas.microsoft.com/office/word/2006/wordml" xmlns:wps="http://schemas.microsoft.com/office/word/2010/wordprocessingShape" mc:Ignorable="w14 w15 wp14">
   <w:abstractNum w:abstractNumId="0" w15:restartNumberingAfterBreak="0">
     <w:nsid w:val="06104F65"/>
     <w:multiLevelType w:val="hybridMultilevel"/>
@@ -6027,7 +6613,7 @@
 </file>
 
 <file path=word/styles.xml><?xml version="1.0" encoding="utf-8"?>
-<w:styles xmlns:mc="http://schemas.openxmlformats.org/markup-compatibility/2006" xmlns:r="http://schemas.openxmlformats.org/officeDocument/2006/relationships" xmlns:w="http://schemas.openxmlformats.org/wordprocessingml/2006/main" xmlns:w14="http://schemas.microsoft.com/office/word/2010/wordml" xmlns:w15="http://schemas.microsoft.com/office/word/2012/wordml" xmlns:w16cid="http://schemas.microsoft.com/office/word/2016/wordml/cid" xmlns:w16se="http://schemas.microsoft.com/office/word/2015/wordml/symex" mc:Ignorable="w14 w15 w16se w16cid">
+<w:styles xmlns:mc="http://schemas.openxmlformats.org/markup-compatibility/2006" xmlns:r="http://schemas.openxmlformats.org/officeDocument/2006/relationships" xmlns:w="http://schemas.openxmlformats.org/wordprocessingml/2006/main" xmlns:w14="http://schemas.microsoft.com/office/word/2010/wordml" xmlns:w15="http://schemas.microsoft.com/office/word/2012/wordml" mc:Ignorable="w14 w15">
   <w:docDefaults>
     <w:rPrDefault>
       <w:rPr>
@@ -6043,7 +6629,7 @@
       </w:pPr>
     </w:pPrDefault>
   </w:docDefaults>
-  <w:latentStyles w:defLockedState="0" w:defUIPriority="99" w:defSemiHidden="0" w:defUnhideWhenUsed="0" w:defQFormat="0" w:count="375">
+  <w:latentStyles w:defLockedState="0" w:defUIPriority="99" w:defSemiHidden="0" w:defUnhideWhenUsed="0" w:defQFormat="0" w:count="371">
     <w:lsdException w:name="Normal" w:uiPriority="0" w:qFormat="1"/>
     <w:lsdException w:name="heading 1" w:uiPriority="9" w:qFormat="1"/>
     <w:lsdException w:name="heading 2" w:semiHidden="1" w:uiPriority="9" w:unhideWhenUsed="1" w:qFormat="1"/>
@@ -6198,7 +6784,7 @@
     <w:lsdException w:name="Table Web 2" w:semiHidden="1" w:unhideWhenUsed="1"/>
     <w:lsdException w:name="Table Web 3" w:semiHidden="1" w:unhideWhenUsed="1"/>
     <w:lsdException w:name="Balloon Text" w:semiHidden="1" w:unhideWhenUsed="1"/>
-    <w:lsdException w:name="Table Grid" w:semiHidden="1" w:uiPriority="59" w:unhideWhenUsed="1"/>
+    <w:lsdException w:name="Table Grid" w:uiPriority="59"/>
     <w:lsdException w:name="Table Theme" w:semiHidden="1" w:unhideWhenUsed="1"/>
     <w:lsdException w:name="Placeholder Text" w:semiHidden="1"/>
     <w:lsdException w:name="No Spacing" w:uiPriority="1" w:qFormat="1"/>
@@ -6415,10 +7001,6 @@
     <w:lsdException w:name="List Table 5 Dark Accent 6" w:uiPriority="50"/>
     <w:lsdException w:name="List Table 6 Colorful Accent 6" w:uiPriority="51"/>
     <w:lsdException w:name="List Table 7 Colorful Accent 6" w:uiPriority="52"/>
-    <w:lsdException w:name="Mention" w:semiHidden="1" w:unhideWhenUsed="1"/>
-    <w:lsdException w:name="Smart Hyperlink" w:semiHidden="1" w:unhideWhenUsed="1"/>
-    <w:lsdException w:name="Hashtag" w:semiHidden="1" w:unhideWhenUsed="1"/>
-    <w:lsdException w:name="Unresolved Mention" w:semiHidden="1" w:unhideWhenUsed="1"/>
   </w:latentStyles>
   <w:style w:type="paragraph" w:default="1" w:styleId="Normal">
     <w:name w:val="Normal"/>
@@ -6698,6 +7280,26 @@
       <w:color w:val="0000FF" w:themeColor="hyperlink"/>
       <w:u w:val="single"/>
     </w:rPr>
+  </w:style>
+  <w:style w:type="character" w:customStyle="1" w:styleId="ff3">
+    <w:name w:val="ff3"/>
+    <w:basedOn w:val="DefaultParagraphFont"/>
+    <w:rsid w:val="00FC762F"/>
+  </w:style>
+  <w:style w:type="character" w:customStyle="1" w:styleId="a">
+    <w:name w:val="_"/>
+    <w:basedOn w:val="DefaultParagraphFont"/>
+    <w:rsid w:val="00FC762F"/>
+  </w:style>
+  <w:style w:type="character" w:customStyle="1" w:styleId="fs2">
+    <w:name w:val="fs2"/>
+    <w:basedOn w:val="DefaultParagraphFont"/>
+    <w:rsid w:val="00FC762F"/>
+  </w:style>
+  <w:style w:type="character" w:customStyle="1" w:styleId="fs4">
+    <w:name w:val="fs4"/>
+    <w:basedOn w:val="DefaultParagraphFont"/>
+    <w:rsid w:val="00FC762F"/>
   </w:style>
 </w:styles>
 </file>
@@ -6992,7 +7594,7 @@
 </file>
 
 <file path=customXml/itemProps1.xml><?xml version="1.0" encoding="utf-8"?>
-<ds:datastoreItem xmlns:ds="http://schemas.openxmlformats.org/officeDocument/2006/customXml" ds:itemID="{FF5CF6E4-0036-426C-B4A0-E25110B5FD92}">
+<ds:datastoreItem xmlns:ds="http://schemas.openxmlformats.org/officeDocument/2006/customXml" ds:itemID="{BC4E3CA9-DE71-4DAC-9719-5E3DABDE5740}">
   <ds:schemaRefs>
     <ds:schemaRef ds:uri="http://schemas.openxmlformats.org/officeDocument/2006/bibliography"/>
   </ds:schemaRefs>

</xml_diff>